<commit_message>
Update . Configured numbering in menu
</commit_message>
<xml_diff>
--- a/baocaokltn.docx
+++ b/baocaokltn.docx
@@ -11,84 +11,13 @@
           <w:szCs w:val="26"/>
         </w:rPr>
       </w:pPr>
-    </w:p>
-    <w:p>
-      <w:pPr>
-        <w:pStyle w:val="Heading1"/>
-        <w:spacing w:before="120" w:line="360" w:lineRule="auto"/>
+      <w:r>
         <w:rPr>
-          <w:rFonts w:cs="Times New Roman"/>
+          <w:rFonts w:ascii="Times New Roman" w:hAnsi="Times New Roman" w:cs="Times New Roman"/>
+          <w:sz w:val="26"/>
           <w:szCs w:val="26"/>
         </w:rPr>
-      </w:pPr>
-    </w:p>
-    <w:p>
-      <w:pPr>
-        <w:pStyle w:val="Heading2"/>
-        <w:spacing w:before="120" w:line="360" w:lineRule="auto"/>
-      </w:pPr>
-      <w:r>
-        <w:t>Hệ nhận dạng giọng nói</w:t>
-      </w:r>
-    </w:p>
-    <w:p>
-      <w:pPr>
-        <w:pStyle w:val="Heading3"/>
-        <w:spacing w:before="120" w:line="360" w:lineRule="auto"/>
-        <w:rPr>
-          <w:szCs w:val="26"/>
-        </w:rPr>
-      </w:pPr>
-      <w:r>
-        <w:rPr>
-          <w:szCs w:val="26"/>
-        </w:rPr>
-        <w:t>Tổng quang</w:t>
-      </w:r>
-    </w:p>
-    <w:p>
-      <w:r>
-        <w:t>Fbfbbd</w:t>
-      </w:r>
-    </w:p>
-    <w:p>
-      <w:r>
-        <w:t>Nfndfndfn</w:t>
-      </w:r>
-    </w:p>
-    <w:p>
-      <w:r>
-        <w:t>Vangahssssssssssssssssssssssssssssssssssssssssssssssssssssssssssssssssssssssssssssssssssssssssssssssssssssssssssssssssssssssssssssssssssssssssssssssssssssssssssssssssssssssssssssssssssssssssssssssssssssssssssssssssssssssssssssssss</w:t>
-      </w:r>
-    </w:p>
-    <w:p>
-      <w:pPr>
-        <w:pStyle w:val="Heading3"/>
-        <w:spacing w:before="120" w:line="360" w:lineRule="auto"/>
-        <w:rPr>
-          <w:szCs w:val="26"/>
-        </w:rPr>
-      </w:pPr>
-      <w:r>
-        <w:rPr>
-          <w:szCs w:val="26"/>
-        </w:rPr>
-        <w:t>Các hệ nhận dạng giọng nói</w:t>
-      </w:r>
-    </w:p>
-    <w:p>
-      <w:pPr>
-        <w:pStyle w:val="Heading3"/>
-        <w:spacing w:before="120" w:line="360" w:lineRule="auto"/>
-        <w:rPr>
-          <w:szCs w:val="26"/>
-        </w:rPr>
-      </w:pPr>
-      <w:r>
-        <w:rPr>
-          <w:szCs w:val="26"/>
-        </w:rPr>
-        <w:t>Một số phương pháp nhận dạng giọng nói</w:t>
+        <w:t>LỜI MỞ ĐẦU</w:t>
       </w:r>
     </w:p>
     <w:p>
@@ -106,7 +35,7 @@
           <w:sz w:val="26"/>
           <w:szCs w:val="26"/>
         </w:rPr>
-        <w:t>Rút trích đặc trưng tín hiệu giọng nói</w:t>
+        <w:t>TỔNG QUAN ĐỀ TÀI</w:t>
       </w:r>
     </w:p>
     <w:p>
@@ -124,7 +53,7 @@
           <w:sz w:val="26"/>
           <w:szCs w:val="26"/>
         </w:rPr>
-        <w:t>Giới thiệu</w:t>
+        <w:t>Tình hình nghiên cứu</w:t>
       </w:r>
     </w:p>
     <w:p>
@@ -142,7 +71,7 @@
           <w:sz w:val="26"/>
           <w:szCs w:val="26"/>
         </w:rPr>
-        <w:t>Tiền khuếch đại</w:t>
+        <w:t>Lý do chọn đề tài</w:t>
       </w:r>
     </w:p>
     <w:p>
@@ -160,7 +89,7 @@
           <w:sz w:val="26"/>
           <w:szCs w:val="26"/>
         </w:rPr>
-        <w:t>Tách từ</w:t>
+        <w:t>Mục tiêu và phạm vi đề tài</w:t>
       </w:r>
     </w:p>
     <w:p>
@@ -178,7 +107,17 @@
           <w:sz w:val="26"/>
           <w:szCs w:val="26"/>
         </w:rPr>
-        <w:t>Phân đoạn</w:t>
+        <w:t>Mục tiê</w:t>
+      </w:r>
+      <w:bookmarkStart w:id="0" w:name="_GoBack"/>
+      <w:bookmarkEnd w:id="0"/>
+      <w:r>
+        <w:rPr>
+          <w:rFonts w:ascii="Times New Roman" w:hAnsi="Times New Roman" w:cs="Times New Roman"/>
+          <w:sz w:val="26"/>
+          <w:szCs w:val="26"/>
+        </w:rPr>
+        <w:t>u</w:t>
       </w:r>
     </w:p>
     <w:p>
@@ -196,835 +135,681 @@
           <w:sz w:val="26"/>
           <w:szCs w:val="26"/>
         </w:rPr>
-        <w:t>Lấy cửa sổ khung tín hiệu</w:t>
-      </w:r>
-    </w:p>
-    <w:p>
-      <w:pPr>
-        <w:spacing w:before="120" w:after="0" w:line="360" w:lineRule="auto"/>
+        <w:t>Phạm vi đề tài</w:t>
+      </w:r>
+    </w:p>
+    <w:p>
+      <w:pPr>
+        <w:pStyle w:val="Heading1"/>
         <w:rPr>
-          <w:rFonts w:ascii="Times New Roman" w:hAnsi="Times New Roman" w:cs="Times New Roman"/>
-          <w:sz w:val="26"/>
+          <w:rFonts w:cs="Times New Roman"/>
           <w:szCs w:val="26"/>
         </w:rPr>
       </w:pPr>
       <w:r>
         <w:rPr>
-          <w:rFonts w:ascii="Times New Roman" w:hAnsi="Times New Roman" w:cs="Times New Roman"/>
-          <w:sz w:val="26"/>
+          <w:rFonts w:cs="Times New Roman"/>
           <w:szCs w:val="26"/>
         </w:rPr>
-        <w:t>Rút trích đặt trưng</w:t>
-      </w:r>
-    </w:p>
-    <w:p>
-      <w:pPr>
-        <w:spacing w:before="120" w:after="0" w:line="360" w:lineRule="auto"/>
+        <w:t>Cơ sở lý thuyết về nhận diện giọng nói</w:t>
+      </w:r>
+    </w:p>
+    <w:p>
+      <w:pPr>
+        <w:pStyle w:val="Heading2"/>
+      </w:pPr>
+      <w:r>
+        <w:t>Hệ nhận dạng giọng nói</w:t>
+      </w:r>
+    </w:p>
+    <w:p>
+      <w:pPr>
+        <w:pStyle w:val="Heading3"/>
         <w:rPr>
-          <w:rFonts w:ascii="Times New Roman" w:hAnsi="Times New Roman" w:cs="Times New Roman"/>
-          <w:sz w:val="26"/>
           <w:szCs w:val="26"/>
         </w:rPr>
       </w:pPr>
       <w:r>
         <w:rPr>
-          <w:rFonts w:ascii="Times New Roman" w:hAnsi="Times New Roman" w:cs="Times New Roman"/>
-          <w:sz w:val="26"/>
           <w:szCs w:val="26"/>
         </w:rPr>
-        <w:t>Tìm hiểu về format</w:t>
-      </w:r>
-    </w:p>
-    <w:p>
-      <w:pPr>
-        <w:spacing w:before="120" w:after="0" w:line="360" w:lineRule="auto"/>
+        <w:t>Tổ</w:t>
+      </w:r>
+      <w:r>
         <w:rPr>
-          <w:rFonts w:ascii="Times New Roman" w:hAnsi="Times New Roman" w:cs="Times New Roman"/>
-          <w:sz w:val="26"/>
           <w:szCs w:val="26"/>
         </w:rPr>
-      </w:pPr>
-      <w:r>
+        <w:t>ng quan</w:t>
+      </w:r>
+    </w:p>
+    <w:p>
+      <w:pPr>
+        <w:spacing w:before="120" w:line="360" w:lineRule="auto"/>
+      </w:pPr>
+      <w:r>
+        <w:t>Fbfbbd</w:t>
+      </w:r>
+    </w:p>
+    <w:p>
+      <w:pPr>
+        <w:spacing w:before="120" w:line="360" w:lineRule="auto"/>
+      </w:pPr>
+      <w:r>
+        <w:t>Nfndfndfn</w:t>
+      </w:r>
+    </w:p>
+    <w:p>
+      <w:pPr>
+        <w:spacing w:before="120" w:line="360" w:lineRule="auto"/>
+      </w:pPr>
+      <w:r>
+        <w:t>Vangahssssssssssssssssssssssssssssssssssssssssssssssssssssssssssssssssssssssssssssssssssssssssssssssssssssssssssssssssssssssssssssssssssssssssssssssssssssssssssssssssssssssssssssssssssssssssssssssssssssssssssssssssssssssssssssssss</w:t>
+      </w:r>
+    </w:p>
+    <w:p>
+      <w:pPr>
+        <w:pStyle w:val="Heading3"/>
         <w:rPr>
-          <w:rFonts w:ascii="Times New Roman" w:hAnsi="Times New Roman" w:cs="Times New Roman"/>
-          <w:sz w:val="26"/>
           <w:szCs w:val="26"/>
         </w:rPr>
-        <w:t>Gaussian Mixture Model</w:t>
-      </w:r>
-    </w:p>
-    <w:p>
-      <w:pPr>
-        <w:spacing w:before="120" w:after="0" w:line="360" w:lineRule="auto"/>
+      </w:pPr>
+      <w:r>
         <w:rPr>
-          <w:rFonts w:ascii="Times New Roman" w:hAnsi="Times New Roman" w:cs="Times New Roman"/>
-          <w:sz w:val="26"/>
           <w:szCs w:val="26"/>
         </w:rPr>
-      </w:pPr>
-      <w:r>
+        <w:t>Các hệ nhận dạng giọng nói</w:t>
+      </w:r>
+    </w:p>
+    <w:p>
+      <w:pPr>
+        <w:pStyle w:val="Heading3"/>
         <w:rPr>
-          <w:rFonts w:ascii="Times New Roman" w:hAnsi="Times New Roman" w:cs="Times New Roman"/>
-          <w:sz w:val="26"/>
           <w:szCs w:val="26"/>
         </w:rPr>
-        <w:t>Mô hình Markov ẩn</w:t>
-      </w:r>
-    </w:p>
-    <w:p>
-      <w:pPr>
-        <w:spacing w:before="120" w:after="0" w:line="360" w:lineRule="auto"/>
+      </w:pPr>
+      <w:r>
         <w:rPr>
-          <w:rFonts w:ascii="Times New Roman" w:hAnsi="Times New Roman" w:cs="Times New Roman"/>
-          <w:sz w:val="26"/>
           <w:szCs w:val="26"/>
         </w:rPr>
-      </w:pPr>
-      <w:r>
-        <w:rPr>
-          <w:rFonts w:ascii="Times New Roman" w:hAnsi="Times New Roman" w:cs="Times New Roman"/>
-          <w:sz w:val="26"/>
-          <w:szCs w:val="26"/>
-        </w:rPr>
+        <w:t>Một số phương pháp nhận dạng giọng nói</w:t>
+      </w:r>
+    </w:p>
+    <w:p>
+      <w:pPr>
+        <w:pStyle w:val="Heading2"/>
+      </w:pPr>
+      <w:r>
+        <w:t>Rút trích đặc trưng tín hiệu giọng nói</w:t>
+      </w:r>
+    </w:p>
+    <w:p>
+      <w:pPr>
+        <w:pStyle w:val="Heading3"/>
+      </w:pPr>
+      <w:r>
         <w:t>Giới thiệu</w:t>
       </w:r>
     </w:p>
     <w:p>
       <w:pPr>
-        <w:spacing w:before="120" w:after="0" w:line="360" w:lineRule="auto"/>
-        <w:rPr>
-          <w:rFonts w:ascii="Times New Roman" w:hAnsi="Times New Roman" w:cs="Times New Roman"/>
-          <w:sz w:val="26"/>
-          <w:szCs w:val="26"/>
-        </w:rPr>
-      </w:pPr>
-      <w:r>
-        <w:rPr>
-          <w:rFonts w:ascii="Times New Roman" w:hAnsi="Times New Roman" w:cs="Times New Roman"/>
-          <w:sz w:val="26"/>
-          <w:szCs w:val="26"/>
-        </w:rPr>
+        <w:pStyle w:val="Heading3"/>
+      </w:pPr>
+      <w:r>
+        <w:t>Tiền khuếch đại</w:t>
+      </w:r>
+    </w:p>
+    <w:p>
+      <w:pPr>
+        <w:pStyle w:val="Heading3"/>
+      </w:pPr>
+      <w:r>
+        <w:t>Tách từ</w:t>
+      </w:r>
+    </w:p>
+    <w:p>
+      <w:pPr>
+        <w:pStyle w:val="Heading3"/>
+      </w:pPr>
+      <w:r>
+        <w:t>Phân đoạn</w:t>
+      </w:r>
+    </w:p>
+    <w:p>
+      <w:pPr>
+        <w:pStyle w:val="Heading3"/>
+      </w:pPr>
+      <w:r>
+        <w:t>Lấy cửa sổ khung tín hiệu</w:t>
+      </w:r>
+    </w:p>
+    <w:p>
+      <w:pPr>
+        <w:pStyle w:val="Heading3"/>
+      </w:pPr>
+      <w:r>
+        <w:t>Rút trích đặt trưng</w:t>
+      </w:r>
+    </w:p>
+    <w:p>
+      <w:pPr>
+        <w:pStyle w:val="Heading3"/>
+      </w:pPr>
+      <w:r>
+        <w:t>Tìm hiểu về format</w:t>
+      </w:r>
+    </w:p>
+    <w:p>
+      <w:pPr>
+        <w:pStyle w:val="Heading2"/>
+      </w:pPr>
+      <w:r>
+        <w:t>Gaussian Mixture Model</w:t>
+      </w:r>
+    </w:p>
+    <w:p>
+      <w:pPr>
+        <w:pStyle w:val="Heading2"/>
+      </w:pPr>
+      <w:r>
+        <w:t>Mô hình Markov ẩn</w:t>
+      </w:r>
+    </w:p>
+    <w:p>
+      <w:pPr>
+        <w:pStyle w:val="Heading3"/>
+      </w:pPr>
+      <w:r>
+        <w:t>Giới thiệu</w:t>
+      </w:r>
+    </w:p>
+    <w:p>
+      <w:pPr>
+        <w:pStyle w:val="Heading3"/>
+      </w:pPr>
+      <w:r>
         <w:t>Ba bài toán cơ bản của mô hình Markov ẩn</w:t>
       </w:r>
     </w:p>
     <w:p>
       <w:pPr>
-        <w:spacing w:before="120" w:after="0" w:line="360" w:lineRule="auto"/>
-        <w:rPr>
-          <w:rFonts w:ascii="Times New Roman" w:hAnsi="Times New Roman" w:cs="Times New Roman"/>
-          <w:sz w:val="26"/>
-          <w:szCs w:val="26"/>
-        </w:rPr>
-      </w:pPr>
-      <w:r>
-        <w:rPr>
-          <w:rFonts w:ascii="Times New Roman" w:hAnsi="Times New Roman" w:cs="Times New Roman"/>
-          <w:sz w:val="26"/>
-          <w:szCs w:val="26"/>
-        </w:rPr>
+        <w:pStyle w:val="Heading4"/>
+      </w:pPr>
+      <w:r>
         <w:lastRenderedPageBreak/>
+        <w:t xml:space="preserve"> </w:t>
+      </w:r>
+      <w:r>
         <w:t>Bài toán 1 – Computing Likelihood</w:t>
       </w:r>
     </w:p>
     <w:p>
       <w:pPr>
-        <w:spacing w:before="120" w:after="0" w:line="360" w:lineRule="auto"/>
-        <w:rPr>
-          <w:rFonts w:ascii="Times New Roman" w:hAnsi="Times New Roman" w:cs="Times New Roman"/>
-          <w:sz w:val="26"/>
-          <w:szCs w:val="26"/>
-        </w:rPr>
-      </w:pPr>
-      <w:r>
-        <w:rPr>
-          <w:rFonts w:ascii="Times New Roman" w:hAnsi="Times New Roman" w:cs="Times New Roman"/>
-          <w:sz w:val="26"/>
-          <w:szCs w:val="26"/>
-        </w:rPr>
+        <w:pStyle w:val="Heading4"/>
+      </w:pPr>
+      <w:r>
+        <w:t xml:space="preserve"> </w:t>
+      </w:r>
+      <w:r>
         <w:t>Bài toán 2 – Decoding (Thuật toán Virterbi)</w:t>
       </w:r>
     </w:p>
     <w:p>
       <w:pPr>
-        <w:spacing w:before="120" w:after="0" w:line="360" w:lineRule="auto"/>
-        <w:rPr>
-          <w:rFonts w:ascii="Times New Roman" w:hAnsi="Times New Roman" w:cs="Times New Roman"/>
-          <w:sz w:val="26"/>
-          <w:szCs w:val="26"/>
-        </w:rPr>
-      </w:pPr>
-      <w:r>
-        <w:rPr>
-          <w:rFonts w:ascii="Times New Roman" w:hAnsi="Times New Roman" w:cs="Times New Roman"/>
-          <w:sz w:val="26"/>
-          <w:szCs w:val="26"/>
-        </w:rPr>
+        <w:pStyle w:val="Heading4"/>
+      </w:pPr>
+      <w:r>
+        <w:t xml:space="preserve"> </w:t>
+      </w:r>
+      <w:r>
         <w:t>Bài toán 3 – Learning (Forward - Backward)</w:t>
       </w:r>
     </w:p>
     <w:p>
       <w:pPr>
-        <w:spacing w:before="120" w:after="0" w:line="360" w:lineRule="auto"/>
-        <w:rPr>
-          <w:rFonts w:ascii="Times New Roman" w:hAnsi="Times New Roman" w:cs="Times New Roman"/>
-          <w:sz w:val="26"/>
-          <w:szCs w:val="26"/>
-        </w:rPr>
-      </w:pPr>
-      <w:r>
-        <w:rPr>
-          <w:rFonts w:ascii="Times New Roman" w:hAnsi="Times New Roman" w:cs="Times New Roman"/>
-          <w:sz w:val="26"/>
-          <w:szCs w:val="26"/>
-        </w:rPr>
+        <w:pStyle w:val="Heading2"/>
+      </w:pPr>
+      <w:r>
         <w:t>Mô hình HMM trong nhận dạng giọng nói</w:t>
       </w:r>
     </w:p>
     <w:p>
       <w:pPr>
-        <w:spacing w:before="120" w:after="0" w:line="360" w:lineRule="auto"/>
-        <w:rPr>
-          <w:rFonts w:ascii="Times New Roman" w:hAnsi="Times New Roman" w:cs="Times New Roman"/>
-          <w:sz w:val="26"/>
-          <w:szCs w:val="26"/>
-        </w:rPr>
-      </w:pPr>
-      <w:r>
-        <w:rPr>
-          <w:rFonts w:ascii="Times New Roman" w:hAnsi="Times New Roman" w:cs="Times New Roman"/>
-          <w:sz w:val="26"/>
-          <w:szCs w:val="26"/>
-        </w:rPr>
+        <w:pStyle w:val="Heading3"/>
+      </w:pPr>
+      <w:r>
         <w:t>Giới thiệu</w:t>
       </w:r>
     </w:p>
     <w:p>
       <w:pPr>
-        <w:spacing w:before="120" w:after="0" w:line="360" w:lineRule="auto"/>
-        <w:rPr>
-          <w:rFonts w:ascii="Times New Roman" w:hAnsi="Times New Roman" w:cs="Times New Roman"/>
-          <w:sz w:val="26"/>
-          <w:szCs w:val="26"/>
-        </w:rPr>
-      </w:pPr>
-      <w:r>
-        <w:rPr>
-          <w:rFonts w:ascii="Times New Roman" w:hAnsi="Times New Roman" w:cs="Times New Roman"/>
-          <w:sz w:val="26"/>
-          <w:szCs w:val="26"/>
-        </w:rPr>
+        <w:pStyle w:val="Heading3"/>
+      </w:pPr>
+      <w:r>
         <w:t>HMM trong nhận dạng giọng nói</w:t>
       </w:r>
     </w:p>
     <w:p>
       <w:pPr>
-        <w:spacing w:before="120" w:after="0" w:line="360" w:lineRule="auto"/>
-        <w:rPr>
-          <w:rFonts w:ascii="Times New Roman" w:hAnsi="Times New Roman" w:cs="Times New Roman"/>
-          <w:sz w:val="26"/>
-          <w:szCs w:val="26"/>
-        </w:rPr>
-      </w:pPr>
-      <w:r>
-        <w:rPr>
-          <w:rFonts w:ascii="Times New Roman" w:hAnsi="Times New Roman" w:cs="Times New Roman"/>
-          <w:sz w:val="26"/>
-          <w:szCs w:val="26"/>
-        </w:rPr>
+        <w:pStyle w:val="Heading3"/>
+      </w:pPr>
+      <w:r>
         <w:t>Các khái niệm và các thuật ngữ</w:t>
       </w:r>
     </w:p>
     <w:p>
       <w:pPr>
-        <w:spacing w:before="120" w:after="0" w:line="360" w:lineRule="auto"/>
-        <w:rPr>
-          <w:rFonts w:ascii="Times New Roman" w:hAnsi="Times New Roman" w:cs="Times New Roman"/>
-          <w:sz w:val="26"/>
-          <w:szCs w:val="26"/>
-        </w:rPr>
-      </w:pPr>
-      <w:r>
-        <w:rPr>
-          <w:rFonts w:ascii="Times New Roman" w:hAnsi="Times New Roman" w:cs="Times New Roman"/>
-          <w:sz w:val="26"/>
-          <w:szCs w:val="26"/>
-        </w:rPr>
+        <w:pStyle w:val="Heading1"/>
+      </w:pPr>
+      <w:r>
         <w:t>Công cụ huấn luyện và nhận dạng giọng nói</w:t>
       </w:r>
     </w:p>
     <w:p>
       <w:pPr>
-        <w:spacing w:before="120" w:after="0" w:line="360" w:lineRule="auto"/>
-        <w:rPr>
-          <w:rFonts w:ascii="Times New Roman" w:hAnsi="Times New Roman" w:cs="Times New Roman"/>
-          <w:sz w:val="26"/>
-          <w:szCs w:val="26"/>
-        </w:rPr>
-      </w:pPr>
-      <w:r>
-        <w:rPr>
-          <w:rFonts w:ascii="Times New Roman" w:hAnsi="Times New Roman" w:cs="Times New Roman"/>
-          <w:sz w:val="26"/>
-          <w:szCs w:val="26"/>
-        </w:rPr>
+        <w:pStyle w:val="Heading2"/>
+        <w:numPr>
+          <w:ilvl w:val="1"/>
+          <w:numId w:val="4"/>
+        </w:numPr>
+      </w:pPr>
+      <w:r>
         <w:t>Tổng quan</w:t>
       </w:r>
     </w:p>
     <w:p>
       <w:pPr>
-        <w:spacing w:before="120" w:after="0" w:line="360" w:lineRule="auto"/>
-        <w:rPr>
-          <w:rFonts w:ascii="Times New Roman" w:hAnsi="Times New Roman" w:cs="Times New Roman"/>
-          <w:sz w:val="26"/>
-          <w:szCs w:val="26"/>
-        </w:rPr>
-      </w:pPr>
-      <w:r>
-        <w:rPr>
-          <w:rFonts w:ascii="Times New Roman" w:hAnsi="Times New Roman" w:cs="Times New Roman"/>
-          <w:sz w:val="26"/>
-          <w:szCs w:val="26"/>
-        </w:rPr>
+        <w:pStyle w:val="Heading2"/>
+      </w:pPr>
+      <w:r>
         <w:t>Huấn luyện và nhận dạng giọng nói</w:t>
       </w:r>
       <w:r>
-        <w:rPr>
-          <w:rFonts w:ascii="Times New Roman" w:hAnsi="Times New Roman" w:cs="Times New Roman"/>
-          <w:sz w:val="26"/>
-          <w:szCs w:val="26"/>
-        </w:rPr>
         <w:t xml:space="preserve"> với CMU SPHINX</w:t>
       </w:r>
     </w:p>
     <w:p>
       <w:pPr>
-        <w:spacing w:before="120" w:after="0" w:line="360" w:lineRule="auto"/>
-        <w:rPr>
-          <w:rFonts w:ascii="Times New Roman" w:hAnsi="Times New Roman" w:cs="Times New Roman"/>
-          <w:sz w:val="26"/>
-          <w:szCs w:val="26"/>
-        </w:rPr>
-      </w:pPr>
-      <w:r>
-        <w:rPr>
-          <w:rFonts w:ascii="Times New Roman" w:hAnsi="Times New Roman" w:cs="Times New Roman"/>
-          <w:sz w:val="26"/>
-          <w:szCs w:val="26"/>
-        </w:rPr>
+        <w:pStyle w:val="Heading3"/>
+      </w:pPr>
+      <w:r>
         <w:t>Giới thiệu</w:t>
       </w:r>
     </w:p>
     <w:p>
       <w:pPr>
-        <w:spacing w:before="120" w:after="0" w:line="360" w:lineRule="auto"/>
-        <w:rPr>
-          <w:rFonts w:ascii="Times New Roman" w:hAnsi="Times New Roman" w:cs="Times New Roman"/>
-          <w:sz w:val="26"/>
-          <w:szCs w:val="26"/>
-        </w:rPr>
-      </w:pPr>
-      <w:r>
-        <w:rPr>
-          <w:rFonts w:ascii="Times New Roman" w:hAnsi="Times New Roman" w:cs="Times New Roman"/>
-          <w:sz w:val="26"/>
-          <w:szCs w:val="26"/>
-        </w:rPr>
+        <w:pStyle w:val="Heading3"/>
+      </w:pPr>
+      <w:r>
         <w:t>Vận dụng m</w:t>
       </w:r>
       <w:r>
-        <w:rPr>
-          <w:rFonts w:ascii="Times New Roman" w:hAnsi="Times New Roman" w:cs="Times New Roman"/>
-          <w:sz w:val="26"/>
-          <w:szCs w:val="26"/>
-        </w:rPr>
         <w:t>ô hình HMM trong nhận dạng giọng nó</w:t>
       </w:r>
       <w:r>
-        <w:rPr>
-          <w:rFonts w:ascii="Times New Roman" w:hAnsi="Times New Roman" w:cs="Times New Roman"/>
-          <w:sz w:val="26"/>
-          <w:szCs w:val="26"/>
-        </w:rPr>
         <w:t xml:space="preserve"> với Sphinx4</w:t>
       </w:r>
     </w:p>
     <w:p>
       <w:pPr>
-        <w:spacing w:before="120" w:after="0" w:line="360" w:lineRule="auto"/>
-        <w:rPr>
-          <w:rFonts w:ascii="Times New Roman" w:hAnsi="Times New Roman" w:cs="Times New Roman"/>
-          <w:sz w:val="26"/>
-          <w:szCs w:val="26"/>
-        </w:rPr>
-      </w:pPr>
-      <w:r>
-        <w:rPr>
-          <w:rFonts w:ascii="Times New Roman" w:hAnsi="Times New Roman" w:cs="Times New Roman"/>
-          <w:sz w:val="26"/>
-          <w:szCs w:val="26"/>
-        </w:rPr>
+        <w:pStyle w:val="Heading3"/>
+      </w:pPr>
+      <w:r>
         <w:t>Các thành phần chính trong CMU Sphinx</w:t>
       </w:r>
     </w:p>
     <w:p>
       <w:pPr>
-        <w:spacing w:before="120" w:after="0" w:line="360" w:lineRule="auto"/>
-        <w:rPr>
-          <w:rFonts w:ascii="Times New Roman" w:hAnsi="Times New Roman" w:cs="Times New Roman"/>
-          <w:sz w:val="26"/>
-          <w:szCs w:val="26"/>
-        </w:rPr>
-      </w:pPr>
-      <w:r>
-        <w:rPr>
-          <w:rFonts w:ascii="Times New Roman" w:hAnsi="Times New Roman" w:cs="Times New Roman"/>
-          <w:sz w:val="26"/>
-          <w:szCs w:val="26"/>
-        </w:rPr>
+        <w:pStyle w:val="Heading3"/>
+      </w:pPr>
+      <w:r>
         <w:t xml:space="preserve">Các xử lý chính </w:t>
       </w:r>
       <w:r>
-        <w:rPr>
-          <w:rFonts w:ascii="Times New Roman" w:hAnsi="Times New Roman" w:cs="Times New Roman"/>
-          <w:sz w:val="26"/>
-          <w:szCs w:val="26"/>
-        </w:rPr>
         <w:t>trong CMU Sphinx</w:t>
       </w:r>
     </w:p>
     <w:p>
       <w:pPr>
-        <w:spacing w:before="120" w:after="0" w:line="360" w:lineRule="auto"/>
-        <w:rPr>
-          <w:rFonts w:ascii="Times New Roman" w:hAnsi="Times New Roman" w:cs="Times New Roman"/>
-          <w:sz w:val="26"/>
-          <w:szCs w:val="26"/>
-        </w:rPr>
-      </w:pPr>
-      <w:r>
-        <w:rPr>
-          <w:rFonts w:ascii="Times New Roman" w:hAnsi="Times New Roman" w:cs="Times New Roman"/>
-          <w:sz w:val="26"/>
-          <w:szCs w:val="26"/>
-        </w:rPr>
+        <w:pStyle w:val="Heading2"/>
+      </w:pPr>
+      <w:r>
         <w:t>Kết luận</w:t>
       </w:r>
     </w:p>
     <w:p>
       <w:pPr>
-        <w:spacing w:before="120" w:after="0" w:line="360" w:lineRule="auto"/>
-        <w:rPr>
-          <w:rFonts w:ascii="Times New Roman" w:hAnsi="Times New Roman" w:cs="Times New Roman"/>
-          <w:sz w:val="26"/>
-          <w:szCs w:val="26"/>
-        </w:rPr>
-      </w:pPr>
-      <w:r>
-        <w:rPr>
-          <w:rFonts w:ascii="Times New Roman" w:hAnsi="Times New Roman" w:cs="Times New Roman"/>
-          <w:sz w:val="26"/>
-          <w:szCs w:val="26"/>
-        </w:rPr>
+        <w:pStyle w:val="Heading3"/>
+      </w:pPr>
+      <w:r>
         <w:t>Ưu điểm</w:t>
       </w:r>
     </w:p>
     <w:p>
       <w:pPr>
-        <w:spacing w:before="120" w:after="0" w:line="360" w:lineRule="auto"/>
-        <w:rPr>
-          <w:rFonts w:ascii="Times New Roman" w:hAnsi="Times New Roman" w:cs="Times New Roman"/>
-          <w:sz w:val="26"/>
-          <w:szCs w:val="26"/>
-        </w:rPr>
-      </w:pPr>
-      <w:r>
-        <w:rPr>
-          <w:rFonts w:ascii="Times New Roman" w:hAnsi="Times New Roman" w:cs="Times New Roman"/>
-          <w:sz w:val="26"/>
-          <w:szCs w:val="26"/>
-        </w:rPr>
+        <w:pStyle w:val="Heading3"/>
+      </w:pPr>
+      <w:r>
         <w:t>Nhược điểm</w:t>
       </w:r>
     </w:p>
     <w:p>
       <w:pPr>
-        <w:spacing w:before="120" w:after="0" w:line="360" w:lineRule="auto"/>
-        <w:rPr>
-          <w:rFonts w:ascii="Times New Roman" w:hAnsi="Times New Roman" w:cs="Times New Roman"/>
-          <w:sz w:val="26"/>
-          <w:szCs w:val="26"/>
-        </w:rPr>
-      </w:pPr>
-      <w:r>
-        <w:rPr>
-          <w:rFonts w:ascii="Times New Roman" w:hAnsi="Times New Roman" w:cs="Times New Roman"/>
-          <w:sz w:val="26"/>
-          <w:szCs w:val="26"/>
-        </w:rPr>
+        <w:pStyle w:val="Heading2"/>
+      </w:pPr>
+      <w:r>
         <w:t>Sphinx4 với ngôn ngữ Tiếng Việt</w:t>
       </w:r>
     </w:p>
     <w:p>
       <w:pPr>
-        <w:spacing w:before="120" w:after="0" w:line="360" w:lineRule="auto"/>
-        <w:rPr>
-          <w:rFonts w:ascii="Times New Roman" w:hAnsi="Times New Roman" w:cs="Times New Roman"/>
-          <w:sz w:val="26"/>
-          <w:szCs w:val="26"/>
-        </w:rPr>
-      </w:pPr>
-      <w:r>
-        <w:rPr>
-          <w:rFonts w:ascii="Times New Roman" w:hAnsi="Times New Roman" w:cs="Times New Roman"/>
-          <w:sz w:val="26"/>
-          <w:szCs w:val="26"/>
-        </w:rPr>
+        <w:pStyle w:val="Heading3"/>
+      </w:pPr>
+      <w:r>
         <w:t>Tổng quan</w:t>
       </w:r>
     </w:p>
     <w:p>
       <w:pPr>
-        <w:spacing w:before="120" w:after="0" w:line="360" w:lineRule="auto"/>
-        <w:rPr>
-          <w:rFonts w:ascii="Times New Roman" w:hAnsi="Times New Roman" w:cs="Times New Roman"/>
-          <w:sz w:val="26"/>
-          <w:szCs w:val="26"/>
-        </w:rPr>
-      </w:pPr>
-      <w:r>
-        <w:rPr>
-          <w:rFonts w:ascii="Times New Roman" w:hAnsi="Times New Roman" w:cs="Times New Roman"/>
-          <w:sz w:val="26"/>
-          <w:szCs w:val="26"/>
-        </w:rPr>
+        <w:pStyle w:val="Heading3"/>
+      </w:pPr>
+      <w:r>
         <w:t>Corpus</w:t>
       </w:r>
     </w:p>
     <w:p>
       <w:pPr>
-        <w:spacing w:before="120" w:after="0" w:line="360" w:lineRule="auto"/>
-        <w:rPr>
-          <w:rFonts w:ascii="Times New Roman" w:hAnsi="Times New Roman" w:cs="Times New Roman"/>
-          <w:sz w:val="26"/>
-          <w:szCs w:val="26"/>
-        </w:rPr>
-      </w:pPr>
-      <w:r>
-        <w:rPr>
-          <w:rFonts w:ascii="Times New Roman" w:hAnsi="Times New Roman" w:cs="Times New Roman"/>
-          <w:sz w:val="26"/>
-          <w:szCs w:val="26"/>
-        </w:rPr>
+        <w:pStyle w:val="Heading1"/>
+      </w:pPr>
+      <w:r>
         <w:t>Phân tích và thiết kế hệ thống</w:t>
       </w:r>
     </w:p>
     <w:p>
       <w:pPr>
-        <w:spacing w:before="120" w:after="0" w:line="360" w:lineRule="auto"/>
-        <w:rPr>
-          <w:rFonts w:ascii="Times New Roman" w:hAnsi="Times New Roman" w:cs="Times New Roman"/>
-          <w:sz w:val="26"/>
-          <w:szCs w:val="26"/>
-        </w:rPr>
-      </w:pPr>
-      <w:r>
-        <w:rPr>
-          <w:rFonts w:ascii="Times New Roman" w:hAnsi="Times New Roman" w:cs="Times New Roman"/>
-          <w:sz w:val="26"/>
-          <w:szCs w:val="26"/>
-        </w:rPr>
+        <w:pStyle w:val="Heading2"/>
+        <w:numPr>
+          <w:ilvl w:val="1"/>
+          <w:numId w:val="5"/>
+        </w:numPr>
+      </w:pPr>
+      <w:r>
         <w:t>Thiết lập môi trường CMU SPHINX</w:t>
       </w:r>
     </w:p>
     <w:p>
       <w:pPr>
-        <w:spacing w:before="120" w:after="0" w:line="360" w:lineRule="auto"/>
-        <w:rPr>
-          <w:rFonts w:ascii="Times New Roman" w:hAnsi="Times New Roman" w:cs="Times New Roman"/>
-          <w:sz w:val="26"/>
-          <w:szCs w:val="26"/>
-        </w:rPr>
-      </w:pPr>
-      <w:r>
-        <w:rPr>
-          <w:rFonts w:ascii="Times New Roman" w:hAnsi="Times New Roman" w:cs="Times New Roman"/>
-          <w:sz w:val="26"/>
-          <w:szCs w:val="26"/>
-        </w:rPr>
+        <w:spacing w:before="120" w:line="360" w:lineRule="auto"/>
+      </w:pPr>
+      <w:r>
+        <w:t>Hhbhbhbhb</w:t>
+      </w:r>
+    </w:p>
+    <w:p>
+      <w:pPr>
+        <w:spacing w:before="120" w:line="360" w:lineRule="auto"/>
+      </w:pPr>
+      <w:r>
+        <w:t>kmkmkkm</w:t>
+      </w:r>
+    </w:p>
+    <w:p>
+      <w:pPr>
+        <w:pStyle w:val="Heading3"/>
+      </w:pPr>
+      <w:r>
         <w:t>Chuẩn bị hệ điều hành</w:t>
       </w:r>
     </w:p>
     <w:p>
       <w:pPr>
-        <w:spacing w:before="120" w:after="0" w:line="360" w:lineRule="auto"/>
-        <w:rPr>
-          <w:rFonts w:ascii="Times New Roman" w:hAnsi="Times New Roman" w:cs="Times New Roman"/>
-          <w:sz w:val="26"/>
-          <w:szCs w:val="26"/>
-        </w:rPr>
-      </w:pPr>
-      <w:r>
-        <w:rPr>
-          <w:rFonts w:ascii="Times New Roman" w:hAnsi="Times New Roman" w:cs="Times New Roman"/>
-          <w:sz w:val="26"/>
-          <w:szCs w:val="26"/>
-        </w:rPr>
+        <w:pStyle w:val="Heading3"/>
+      </w:pPr>
+      <w:r>
         <w:t>Các gói thiết lập Sphinx</w:t>
       </w:r>
     </w:p>
     <w:p>
       <w:pPr>
-        <w:spacing w:before="120" w:after="0" w:line="360" w:lineRule="auto"/>
-        <w:rPr>
-          <w:rFonts w:ascii="Times New Roman" w:hAnsi="Times New Roman" w:cs="Times New Roman"/>
-          <w:sz w:val="26"/>
-          <w:szCs w:val="26"/>
-        </w:rPr>
-      </w:pPr>
-      <w:r>
-        <w:rPr>
-          <w:rFonts w:ascii="Times New Roman" w:hAnsi="Times New Roman" w:cs="Times New Roman"/>
-          <w:sz w:val="26"/>
-          <w:szCs w:val="26"/>
-        </w:rPr>
+        <w:pStyle w:val="Heading3"/>
+      </w:pPr>
+      <w:r>
         <w:t>Xây dựng bộ từ điển (Dictionary model)</w:t>
       </w:r>
     </w:p>
     <w:p>
       <w:pPr>
-        <w:spacing w:before="120" w:after="0" w:line="360" w:lineRule="auto"/>
-        <w:rPr>
-          <w:rFonts w:ascii="Times New Roman" w:hAnsi="Times New Roman" w:cs="Times New Roman"/>
-          <w:sz w:val="26"/>
-          <w:szCs w:val="26"/>
-        </w:rPr>
-      </w:pPr>
-      <w:r>
-        <w:rPr>
-          <w:rFonts w:ascii="Times New Roman" w:hAnsi="Times New Roman" w:cs="Times New Roman"/>
-          <w:sz w:val="26"/>
-          <w:szCs w:val="26"/>
-        </w:rPr>
+        <w:pStyle w:val="Heading3"/>
+      </w:pPr>
+      <w:r>
         <w:t>Xây dựng bộ huấn luyện ngôn ngữ</w:t>
       </w:r>
       <w:r>
-        <w:rPr>
-          <w:rFonts w:ascii="Times New Roman" w:hAnsi="Times New Roman" w:cs="Times New Roman"/>
-          <w:sz w:val="26"/>
-          <w:szCs w:val="26"/>
-        </w:rPr>
         <w:t xml:space="preserve"> (Language model)</w:t>
       </w:r>
     </w:p>
     <w:p>
       <w:pPr>
-        <w:spacing w:before="120" w:after="0" w:line="360" w:lineRule="auto"/>
-        <w:rPr>
-          <w:rFonts w:ascii="Times New Roman" w:hAnsi="Times New Roman" w:cs="Times New Roman"/>
-          <w:sz w:val="26"/>
-          <w:szCs w:val="26"/>
-        </w:rPr>
-      </w:pPr>
-      <w:r>
-        <w:rPr>
-          <w:rFonts w:ascii="Times New Roman" w:hAnsi="Times New Roman" w:cs="Times New Roman"/>
-          <w:sz w:val="26"/>
-          <w:szCs w:val="26"/>
-        </w:rPr>
+        <w:pStyle w:val="Heading3"/>
+      </w:pPr>
+      <w:r>
         <w:t>Xây dựng mô hình âm học (Aucostic model)</w:t>
       </w:r>
     </w:p>
     <w:p>
       <w:pPr>
-        <w:spacing w:before="120" w:after="0" w:line="360" w:lineRule="auto"/>
-        <w:rPr>
-          <w:rFonts w:ascii="Times New Roman" w:hAnsi="Times New Roman" w:cs="Times New Roman"/>
-          <w:sz w:val="26"/>
-          <w:szCs w:val="26"/>
-        </w:rPr>
-      </w:pPr>
-      <w:r>
-        <w:rPr>
-          <w:rFonts w:ascii="Times New Roman" w:hAnsi="Times New Roman" w:cs="Times New Roman"/>
-          <w:sz w:val="26"/>
-          <w:szCs w:val="26"/>
-        </w:rPr>
+        <w:pStyle w:val="Heading3"/>
+      </w:pPr>
+      <w:r>
         <w:t>Cấu hình Sphinx70</w:t>
       </w:r>
     </w:p>
     <w:p>
       <w:pPr>
-        <w:spacing w:before="120" w:after="0" w:line="360" w:lineRule="auto"/>
-        <w:rPr>
-          <w:rFonts w:ascii="Times New Roman" w:hAnsi="Times New Roman" w:cs="Times New Roman"/>
-          <w:sz w:val="26"/>
-          <w:szCs w:val="26"/>
-        </w:rPr>
-      </w:pPr>
-      <w:r>
-        <w:rPr>
-          <w:rFonts w:ascii="Times New Roman" w:hAnsi="Times New Roman" w:cs="Times New Roman"/>
-          <w:sz w:val="26"/>
-          <w:szCs w:val="26"/>
-        </w:rPr>
+        <w:pStyle w:val="Heading3"/>
+      </w:pPr>
+      <w:r>
         <w:t>Cấu hình thư mục huấn luyện</w:t>
       </w:r>
     </w:p>
     <w:p>
       <w:pPr>
-        <w:spacing w:before="120" w:after="0" w:line="360" w:lineRule="auto"/>
-        <w:rPr>
-          <w:rFonts w:ascii="Times New Roman" w:hAnsi="Times New Roman" w:cs="Times New Roman"/>
-          <w:sz w:val="26"/>
-          <w:szCs w:val="26"/>
-        </w:rPr>
-      </w:pPr>
-      <w:r>
-        <w:rPr>
-          <w:rFonts w:ascii="Times New Roman" w:hAnsi="Times New Roman" w:cs="Times New Roman"/>
-          <w:sz w:val="26"/>
-          <w:szCs w:val="26"/>
-        </w:rPr>
+        <w:pStyle w:val="Heading3"/>
+      </w:pPr>
+      <w:r>
         <w:t>Chuẩn bị data cho quá trình huấn luyện</w:t>
       </w:r>
     </w:p>
     <w:p>
       <w:pPr>
-        <w:spacing w:before="120" w:after="0" w:line="360" w:lineRule="auto"/>
-        <w:rPr>
-          <w:rFonts w:ascii="Times New Roman" w:hAnsi="Times New Roman" w:cs="Times New Roman"/>
-          <w:sz w:val="26"/>
-          <w:szCs w:val="26"/>
-        </w:rPr>
-      </w:pPr>
-      <w:r>
-        <w:rPr>
-          <w:rFonts w:ascii="Times New Roman" w:hAnsi="Times New Roman" w:cs="Times New Roman"/>
-          <w:sz w:val="26"/>
-          <w:szCs w:val="26"/>
-        </w:rPr>
+        <w:pStyle w:val="Heading3"/>
+      </w:pPr>
+      <w:r>
         <w:t>Điều chỉnh tham số huấn luyện</w:t>
       </w:r>
     </w:p>
     <w:p>
       <w:pPr>
-        <w:spacing w:before="120" w:after="0" w:line="360" w:lineRule="auto"/>
-        <w:rPr>
-          <w:rFonts w:ascii="Times New Roman" w:hAnsi="Times New Roman" w:cs="Times New Roman"/>
-          <w:sz w:val="26"/>
-          <w:szCs w:val="26"/>
-        </w:rPr>
-      </w:pPr>
-      <w:r>
-        <w:rPr>
-          <w:rFonts w:ascii="Times New Roman" w:hAnsi="Times New Roman" w:cs="Times New Roman"/>
-          <w:sz w:val="26"/>
-          <w:szCs w:val="26"/>
-        </w:rPr>
+        <w:pStyle w:val="Heading3"/>
+      </w:pPr>
+      <w:r>
         <w:t>Thực thi huấn luyện</w:t>
       </w:r>
     </w:p>
     <w:p>
       <w:pPr>
-        <w:spacing w:before="120" w:after="0" w:line="360" w:lineRule="auto"/>
-        <w:rPr>
-          <w:rFonts w:ascii="Times New Roman" w:hAnsi="Times New Roman" w:cs="Times New Roman"/>
-          <w:sz w:val="26"/>
-          <w:szCs w:val="26"/>
-        </w:rPr>
-      </w:pPr>
-      <w:r>
-        <w:rPr>
-          <w:rFonts w:ascii="Times New Roman" w:hAnsi="Times New Roman" w:cs="Times New Roman"/>
-          <w:sz w:val="26"/>
-          <w:szCs w:val="26"/>
-        </w:rPr>
+        <w:pStyle w:val="Heading3"/>
+      </w:pPr>
+      <w:r>
         <w:t>Sử dụng kết quả huấn luyện</w:t>
       </w:r>
     </w:p>
     <w:p>
       <w:pPr>
-        <w:spacing w:before="120" w:after="0" w:line="360" w:lineRule="auto"/>
-        <w:rPr>
-          <w:rFonts w:ascii="Times New Roman" w:hAnsi="Times New Roman" w:cs="Times New Roman"/>
-          <w:sz w:val="26"/>
-          <w:szCs w:val="26"/>
-        </w:rPr>
-      </w:pPr>
-      <w:r>
-        <w:rPr>
-          <w:rFonts w:ascii="Times New Roman" w:hAnsi="Times New Roman" w:cs="Times New Roman"/>
-          <w:sz w:val="26"/>
-          <w:szCs w:val="26"/>
-        </w:rPr>
+        <w:pStyle w:val="Heading2"/>
+      </w:pPr>
+      <w:r>
         <w:t>Xây dựng ứng dụng trên điện thoại Android</w:t>
       </w:r>
     </w:p>
     <w:p>
       <w:pPr>
-        <w:spacing w:before="120" w:after="0" w:line="360" w:lineRule="auto"/>
-        <w:rPr>
-          <w:rFonts w:ascii="Times New Roman" w:hAnsi="Times New Roman" w:cs="Times New Roman"/>
-          <w:sz w:val="26"/>
-          <w:szCs w:val="26"/>
-        </w:rPr>
-      </w:pPr>
-      <w:r>
-        <w:rPr>
-          <w:rFonts w:ascii="Times New Roman" w:hAnsi="Times New Roman" w:cs="Times New Roman"/>
-          <w:sz w:val="26"/>
-          <w:szCs w:val="26"/>
-        </w:rPr>
+        <w:pStyle w:val="Heading3"/>
+      </w:pPr>
+      <w:r>
         <w:t>Giới thiệu ứng dụng</w:t>
       </w:r>
     </w:p>
     <w:p>
       <w:pPr>
-        <w:spacing w:before="120" w:after="0" w:line="360" w:lineRule="auto"/>
-        <w:rPr>
-          <w:rFonts w:ascii="Times New Roman" w:hAnsi="Times New Roman" w:cs="Times New Roman"/>
-          <w:sz w:val="26"/>
-          <w:szCs w:val="26"/>
-        </w:rPr>
-      </w:pPr>
-      <w:r>
-        <w:rPr>
-          <w:rFonts w:ascii="Times New Roman" w:hAnsi="Times New Roman" w:cs="Times New Roman"/>
-          <w:sz w:val="26"/>
-          <w:szCs w:val="26"/>
-        </w:rPr>
+        <w:pStyle w:val="Heading3"/>
+      </w:pPr>
+      <w:r>
         <w:t>Cấu trúc ứng dụng</w:t>
       </w:r>
     </w:p>
     <w:p>
       <w:pPr>
-        <w:spacing w:before="120" w:after="0" w:line="360" w:lineRule="auto"/>
-        <w:rPr>
-          <w:rFonts w:ascii="Times New Roman" w:hAnsi="Times New Roman" w:cs="Times New Roman"/>
-          <w:sz w:val="26"/>
-          <w:szCs w:val="26"/>
-        </w:rPr>
-      </w:pPr>
-      <w:r>
-        <w:rPr>
-          <w:rFonts w:ascii="Times New Roman" w:hAnsi="Times New Roman" w:cs="Times New Roman"/>
-          <w:sz w:val="26"/>
-          <w:szCs w:val="26"/>
-        </w:rPr>
+        <w:pStyle w:val="Heading3"/>
+      </w:pPr>
+      <w:r>
         <w:t>Hình ảnh demo</w:t>
       </w:r>
-      <w:bookmarkStart w:id="0" w:name="_GoBack"/>
-      <w:bookmarkEnd w:id="0"/>
-    </w:p>
-    <w:p>
-      <w:pPr>
-        <w:spacing w:before="120" w:after="0" w:line="360" w:lineRule="auto"/>
-        <w:rPr>
-          <w:rFonts w:ascii="Times New Roman" w:hAnsi="Times New Roman" w:cs="Times New Roman"/>
-          <w:sz w:val="26"/>
-          <w:szCs w:val="26"/>
-        </w:rPr>
-      </w:pPr>
+    </w:p>
+    <w:p>
+      <w:pPr>
+        <w:pStyle w:val="Heading2"/>
+      </w:pPr>
+      <w:r>
+        <w:t>Board node</w:t>
+      </w:r>
+    </w:p>
+    <w:p>
+      <w:pPr>
+        <w:pStyle w:val="Heading3"/>
+      </w:pPr>
+      <w:r>
+        <w:t>Sơ đồ tổng quan</w:t>
+      </w:r>
+    </w:p>
+    <w:p>
+      <w:pPr>
+        <w:pStyle w:val="Heading3"/>
+      </w:pPr>
+      <w:r>
+        <w:t>Sơ đồ mạch</w:t>
+      </w:r>
+    </w:p>
+    <w:p>
+      <w:pPr>
+        <w:pStyle w:val="Heading3"/>
+      </w:pPr>
+      <w:r>
+        <w:t>Các thông số kỹ thuật của board node</w:t>
+      </w:r>
+    </w:p>
+    <w:p>
+      <w:pPr>
+        <w:pStyle w:val="Heading3"/>
+      </w:pPr>
+      <w:r>
+        <w:t>Sản phẩm demo</w:t>
+      </w:r>
+    </w:p>
+    <w:p>
+      <w:pPr>
+        <w:pStyle w:val="Heading1"/>
+      </w:pPr>
+      <w:r>
+        <w:t>Thực nghiệm</w:t>
+      </w:r>
+    </w:p>
+    <w:p>
+      <w:pPr>
+        <w:pStyle w:val="Heading2"/>
+        <w:numPr>
+          <w:ilvl w:val="1"/>
+          <w:numId w:val="6"/>
+        </w:numPr>
+      </w:pPr>
+      <w:r>
+        <w:t>Giá thành sản phẩm</w:t>
+      </w:r>
+    </w:p>
+    <w:p>
+      <w:pPr>
+        <w:pStyle w:val="Heading2"/>
+      </w:pPr>
+      <w:r>
+        <w:t>Tỉ lệ nhận diện giọng nói</w:t>
+      </w:r>
+    </w:p>
+    <w:p>
+      <w:pPr>
+        <w:pStyle w:val="Heading2"/>
+      </w:pPr>
+      <w:r>
+        <w:t>Tính ổn định của hệ thống</w:t>
+      </w:r>
+    </w:p>
+    <w:p>
+      <w:pPr>
+        <w:pStyle w:val="Heading2"/>
+      </w:pPr>
+      <w:r>
+        <w:t>Tính linh hoạt/nâng cấp của hệ thống</w:t>
+      </w:r>
+    </w:p>
+    <w:p>
+      <w:pPr>
+        <w:pStyle w:val="Heading1"/>
+      </w:pPr>
+      <w:r>
+        <w:t>Kết luận và kiến nghị</w:t>
+      </w:r>
+    </w:p>
+    <w:p>
+      <w:pPr>
+        <w:pStyle w:val="Heading2"/>
+        <w:numPr>
+          <w:ilvl w:val="1"/>
+          <w:numId w:val="7"/>
+        </w:numPr>
+      </w:pPr>
+      <w:r>
+        <w:t>Kết luận</w:t>
+      </w:r>
+    </w:p>
+    <w:p>
+      <w:pPr>
+        <w:pStyle w:val="Heading3"/>
+      </w:pPr>
+      <w:r>
+        <w:t>Các kết quả đạt được</w:t>
+      </w:r>
+    </w:p>
+    <w:p>
+      <w:pPr>
+        <w:pStyle w:val="Heading3"/>
+      </w:pPr>
+      <w:r>
+        <w:t>Các kết quả chưa đạt được</w:t>
+      </w:r>
+    </w:p>
+    <w:p>
+      <w:pPr>
+        <w:pStyle w:val="Heading2"/>
+      </w:pPr>
+      <w:r>
+        <w:t>Kiến nghị</w:t>
+      </w:r>
+    </w:p>
+    <w:p>
+      <w:pPr>
+        <w:pStyle w:val="Heading2"/>
+      </w:pPr>
+      <w:r>
+        <w:t>Hướng phát triển</w:t>
+      </w:r>
     </w:p>
     <w:p>
       <w:pPr>
@@ -1049,9 +834,257 @@
 <file path=word/numbering.xml><?xml version="1.0" encoding="utf-8"?>
 <w:numbering xmlns:wpc="http://schemas.microsoft.com/office/word/2010/wordprocessingCanvas" xmlns:cx="http://schemas.microsoft.com/office/drawing/2014/chartex" xmlns:cx1="http://schemas.microsoft.com/office/drawing/2015/9/8/chartex" xmlns:cx2="http://schemas.microsoft.com/office/drawing/2015/10/21/chartex" xmlns:cx3="http://schemas.microsoft.com/office/drawing/2016/5/9/chartex" xmlns:cx4="http://schemas.microsoft.com/office/drawing/2016/5/10/chartex" xmlns:cx5="http://schemas.microsoft.com/office/drawing/2016/5/11/chartex" xmlns:cx6="http://schemas.microsoft.com/office/drawing/2016/5/12/chartex" xmlns:cx7="http://schemas.microsoft.com/office/drawing/2016/5/13/chartex" xmlns:cx8="http://schemas.microsoft.com/office/drawing/2016/5/14/chartex" xmlns:mc="http://schemas.openxmlformats.org/markup-compatibility/2006" xmlns:aink="http://schemas.microsoft.com/office/drawing/2016/ink" xmlns:o="urn:schemas-microsoft-com:office:office" xmlns:r="http://schemas.openxmlformats.org/officeDocument/2006/relationships" xmlns:m="http://schemas.openxmlformats.org/officeDocument/2006/math" xmlns:v="urn:schemas-microsoft-com:vml" xmlns:wp14="http://schemas.microsoft.com/office/word/2010/wordprocessingDrawing" xmlns:wp="http://schemas.openxmlformats.org/drawingml/2006/wordprocessingDrawing" xmlns:w10="urn:schemas-microsoft-com:office:word" xmlns:w="http://schemas.openxmlformats.org/wordprocessingml/2006/main" xmlns:w14="http://schemas.microsoft.com/office/word/2010/wordml" xmlns:w15="http://schemas.microsoft.com/office/word/2012/wordml" xmlns:w16se="http://schemas.microsoft.com/office/word/2015/wordml/symex" xmlns:wpg="http://schemas.microsoft.com/office/word/2010/wordprocessingGroup" xmlns:wpi="http://schemas.microsoft.com/office/word/2010/wordprocessingInk" xmlns:wne="http://schemas.microsoft.com/office/word/2006/wordml" xmlns:wps="http://schemas.microsoft.com/office/word/2010/wordprocessingShape" mc:Ignorable="w14 w15 w16se wp14">
   <w:abstractNum w:abstractNumId="0" w15:restartNumberingAfterBreak="0">
+    <w:nsid w:val="1F4E2824"/>
+    <w:multiLevelType w:val="multilevel"/>
+    <w:tmpl w:val="9A786138"/>
+    <w:lvl w:ilvl="0">
+      <w:start w:val="1"/>
+      <w:numFmt w:val="decimal"/>
+      <w:suff w:val="space"/>
+      <w:lvlText w:val="Chương %1 :"/>
+      <w:lvlJc w:val="left"/>
+      <w:pPr>
+        <w:ind w:left="0" w:firstLine="0"/>
+      </w:pPr>
+      <w:rPr>
+        <w:rFonts w:hint="default"/>
+      </w:rPr>
+    </w:lvl>
+    <w:lvl w:ilvl="1">
+      <w:start w:val="1"/>
+      <w:numFmt w:val="decimal"/>
+      <w:lvlRestart w:val="0"/>
+      <w:suff w:val="space"/>
+      <w:lvlText w:val="%1.%2"/>
+      <w:lvlJc w:val="left"/>
+      <w:pPr>
+        <w:ind w:left="0" w:firstLine="0"/>
+      </w:pPr>
+      <w:rPr>
+        <w:rFonts w:hint="default"/>
+      </w:rPr>
+    </w:lvl>
+    <w:lvl w:ilvl="2">
+      <w:start w:val="1"/>
+      <w:numFmt w:val="decimal"/>
+      <w:lvlRestart w:val="0"/>
+      <w:suff w:val="space"/>
+      <w:lvlText w:val="%1.%2.%3"/>
+      <w:lvlJc w:val="left"/>
+      <w:pPr>
+        <w:ind w:left="0" w:firstLine="0"/>
+      </w:pPr>
+      <w:rPr>
+        <w:rFonts w:hint="default"/>
+      </w:rPr>
+    </w:lvl>
+    <w:lvl w:ilvl="3">
+      <w:start w:val="1"/>
+      <w:numFmt w:val="decimal"/>
+      <w:suff w:val="nothing"/>
+      <w:lvlText w:val="%1.%2.%3.%4"/>
+      <w:lvlJc w:val="left"/>
+      <w:pPr>
+        <w:ind w:left="0" w:firstLine="0"/>
+      </w:pPr>
+      <w:rPr>
+        <w:rFonts w:hint="default"/>
+      </w:rPr>
+    </w:lvl>
+    <w:lvl w:ilvl="4">
+      <w:start w:val="1"/>
+      <w:numFmt w:val="none"/>
+      <w:suff w:val="nothing"/>
+      <w:lvlText w:val=""/>
+      <w:lvlJc w:val="left"/>
+      <w:pPr>
+        <w:ind w:left="0" w:firstLine="0"/>
+      </w:pPr>
+      <w:rPr>
+        <w:rFonts w:hint="default"/>
+      </w:rPr>
+    </w:lvl>
+    <w:lvl w:ilvl="5">
+      <w:start w:val="1"/>
+      <w:numFmt w:val="none"/>
+      <w:suff w:val="nothing"/>
+      <w:lvlText w:val=""/>
+      <w:lvlJc w:val="left"/>
+      <w:pPr>
+        <w:ind w:left="0" w:firstLine="0"/>
+      </w:pPr>
+      <w:rPr>
+        <w:rFonts w:hint="default"/>
+      </w:rPr>
+    </w:lvl>
+    <w:lvl w:ilvl="6">
+      <w:start w:val="1"/>
+      <w:numFmt w:val="none"/>
+      <w:suff w:val="nothing"/>
+      <w:lvlText w:val=""/>
+      <w:lvlJc w:val="left"/>
+      <w:pPr>
+        <w:ind w:left="0" w:firstLine="0"/>
+      </w:pPr>
+      <w:rPr>
+        <w:rFonts w:hint="default"/>
+      </w:rPr>
+    </w:lvl>
+    <w:lvl w:ilvl="7">
+      <w:start w:val="1"/>
+      <w:numFmt w:val="none"/>
+      <w:suff w:val="nothing"/>
+      <w:lvlText w:val=""/>
+      <w:lvlJc w:val="left"/>
+      <w:pPr>
+        <w:ind w:left="0" w:firstLine="0"/>
+      </w:pPr>
+      <w:rPr>
+        <w:rFonts w:hint="default"/>
+      </w:rPr>
+    </w:lvl>
+    <w:lvl w:ilvl="8">
+      <w:start w:val="1"/>
+      <w:numFmt w:val="none"/>
+      <w:suff w:val="nothing"/>
+      <w:lvlText w:val=""/>
+      <w:lvlJc w:val="left"/>
+      <w:pPr>
+        <w:ind w:left="0" w:firstLine="0"/>
+      </w:pPr>
+      <w:rPr>
+        <w:rFonts w:hint="default"/>
+      </w:rPr>
+    </w:lvl>
+  </w:abstractNum>
+  <w:abstractNum w:abstractNumId="1" w15:restartNumberingAfterBreak="0">
     <w:nsid w:val="4C0117FC"/>
     <w:multiLevelType w:val="multilevel"/>
-    <w:tmpl w:val="5C3850D8"/>
+    <w:tmpl w:val="799A9B48"/>
+    <w:lvl w:ilvl="0">
+      <w:start w:val="1"/>
+      <w:numFmt w:val="decimal"/>
+      <w:suff w:val="space"/>
+      <w:lvlText w:val="Chương %1 :"/>
+      <w:lvlJc w:val="left"/>
+      <w:pPr>
+        <w:ind w:left="0" w:firstLine="0"/>
+      </w:pPr>
+      <w:rPr>
+        <w:rFonts w:hint="default"/>
+      </w:rPr>
+    </w:lvl>
+    <w:lvl w:ilvl="1">
+      <w:start w:val="1"/>
+      <w:numFmt w:val="decimal"/>
+      <w:lvlRestart w:val="0"/>
+      <w:suff w:val="space"/>
+      <w:lvlText w:val="%1.%2"/>
+      <w:lvlJc w:val="left"/>
+      <w:pPr>
+        <w:ind w:left="0" w:firstLine="0"/>
+      </w:pPr>
+      <w:rPr>
+        <w:rFonts w:hint="default"/>
+      </w:rPr>
+    </w:lvl>
+    <w:lvl w:ilvl="2">
+      <w:start w:val="1"/>
+      <w:numFmt w:val="decimal"/>
+      <w:lvlRestart w:val="0"/>
+      <w:suff w:val="space"/>
+      <w:lvlText w:val="%1.%2.%3"/>
+      <w:lvlJc w:val="left"/>
+      <w:pPr>
+        <w:ind w:left="0" w:firstLine="0"/>
+      </w:pPr>
+      <w:rPr>
+        <w:rFonts w:hint="default"/>
+      </w:rPr>
+    </w:lvl>
+    <w:lvl w:ilvl="3">
+      <w:start w:val="1"/>
+      <w:numFmt w:val="decimal"/>
+      <w:suff w:val="nothing"/>
+      <w:lvlText w:val="%1.%2.%3.%4"/>
+      <w:lvlJc w:val="left"/>
+      <w:pPr>
+        <w:ind w:left="0" w:firstLine="0"/>
+      </w:pPr>
+      <w:rPr>
+        <w:rFonts w:hint="default"/>
+      </w:rPr>
+    </w:lvl>
+    <w:lvl w:ilvl="4">
+      <w:start w:val="1"/>
+      <w:numFmt w:val="none"/>
+      <w:suff w:val="nothing"/>
+      <w:lvlText w:val=""/>
+      <w:lvlJc w:val="left"/>
+      <w:pPr>
+        <w:ind w:left="0" w:firstLine="0"/>
+      </w:pPr>
+      <w:rPr>
+        <w:rFonts w:hint="default"/>
+      </w:rPr>
+    </w:lvl>
+    <w:lvl w:ilvl="5">
+      <w:start w:val="1"/>
+      <w:numFmt w:val="none"/>
+      <w:suff w:val="nothing"/>
+      <w:lvlText w:val=""/>
+      <w:lvlJc w:val="left"/>
+      <w:pPr>
+        <w:ind w:left="0" w:firstLine="0"/>
+      </w:pPr>
+      <w:rPr>
+        <w:rFonts w:hint="default"/>
+      </w:rPr>
+    </w:lvl>
+    <w:lvl w:ilvl="6">
+      <w:start w:val="1"/>
+      <w:numFmt w:val="none"/>
+      <w:suff w:val="nothing"/>
+      <w:lvlText w:val=""/>
+      <w:lvlJc w:val="left"/>
+      <w:pPr>
+        <w:ind w:left="0" w:firstLine="0"/>
+      </w:pPr>
+      <w:rPr>
+        <w:rFonts w:hint="default"/>
+      </w:rPr>
+    </w:lvl>
+    <w:lvl w:ilvl="7">
+      <w:start w:val="1"/>
+      <w:numFmt w:val="none"/>
+      <w:suff w:val="nothing"/>
+      <w:lvlText w:val=""/>
+      <w:lvlJc w:val="left"/>
+      <w:pPr>
+        <w:ind w:left="0" w:firstLine="0"/>
+      </w:pPr>
+      <w:rPr>
+        <w:rFonts w:hint="default"/>
+      </w:rPr>
+    </w:lvl>
+    <w:lvl w:ilvl="8">
+      <w:start w:val="1"/>
+      <w:numFmt w:val="none"/>
+      <w:suff w:val="nothing"/>
+      <w:lvlText w:val=""/>
+      <w:lvlJc w:val="left"/>
+      <w:pPr>
+        <w:ind w:left="0" w:firstLine="0"/>
+      </w:pPr>
+      <w:rPr>
+        <w:rFonts w:hint="default"/>
+      </w:rPr>
+    </w:lvl>
+  </w:abstractNum>
+  <w:abstractNum w:abstractNumId="2" w15:restartNumberingAfterBreak="0">
+    <w:nsid w:val="73A679F0"/>
+    <w:multiLevelType w:val="multilevel"/>
+    <w:tmpl w:val="7182EBD0"/>
     <w:lvl w:ilvl="0">
       <w:start w:val="1"/>
       <w:numFmt w:val="decimal"/>
@@ -1084,7 +1117,6 @@
     <w:lvl w:ilvl="2">
       <w:start w:val="1"/>
       <w:numFmt w:val="decimal"/>
-      <w:lvlRestart w:val="0"/>
       <w:pStyle w:val="Heading3"/>
       <w:suff w:val="space"/>
       <w:lvlText w:val="%1.%2.%3"/>
@@ -1182,7 +1214,133 @@
     </w:lvl>
   </w:abstractNum>
   <w:num w:numId="1">
+    <w:abstractNumId w:val="1"/>
+  </w:num>
+  <w:num w:numId="2">
     <w:abstractNumId w:val="0"/>
+  </w:num>
+  <w:num w:numId="3">
+    <w:abstractNumId w:val="2"/>
+  </w:num>
+  <w:num w:numId="4">
+    <w:abstractNumId w:val="2"/>
+    <w:lvlOverride w:ilvl="0">
+      <w:startOverride w:val="2"/>
+    </w:lvlOverride>
+    <w:lvlOverride w:ilvl="1">
+      <w:startOverride w:val="1"/>
+    </w:lvlOverride>
+    <w:lvlOverride w:ilvl="2">
+      <w:startOverride w:val="1"/>
+    </w:lvlOverride>
+    <w:lvlOverride w:ilvl="3">
+      <w:startOverride w:val="1"/>
+    </w:lvlOverride>
+    <w:lvlOverride w:ilvl="4">
+      <w:startOverride w:val="1"/>
+    </w:lvlOverride>
+    <w:lvlOverride w:ilvl="5">
+      <w:startOverride w:val="1"/>
+    </w:lvlOverride>
+    <w:lvlOverride w:ilvl="6">
+      <w:startOverride w:val="1"/>
+    </w:lvlOverride>
+    <w:lvlOverride w:ilvl="7">
+      <w:startOverride w:val="1"/>
+    </w:lvlOverride>
+    <w:lvlOverride w:ilvl="8">
+      <w:startOverride w:val="1"/>
+    </w:lvlOverride>
+  </w:num>
+  <w:num w:numId="5">
+    <w:abstractNumId w:val="2"/>
+    <w:lvlOverride w:ilvl="0">
+      <w:startOverride w:val="3"/>
+    </w:lvlOverride>
+    <w:lvlOverride w:ilvl="1">
+      <w:startOverride w:val="1"/>
+    </w:lvlOverride>
+    <w:lvlOverride w:ilvl="2">
+      <w:startOverride w:val="1"/>
+    </w:lvlOverride>
+    <w:lvlOverride w:ilvl="3">
+      <w:startOverride w:val="1"/>
+    </w:lvlOverride>
+    <w:lvlOverride w:ilvl="4">
+      <w:startOverride w:val="1"/>
+    </w:lvlOverride>
+    <w:lvlOverride w:ilvl="5">
+      <w:startOverride w:val="1"/>
+    </w:lvlOverride>
+    <w:lvlOverride w:ilvl="6">
+      <w:startOverride w:val="1"/>
+    </w:lvlOverride>
+    <w:lvlOverride w:ilvl="7">
+      <w:startOverride w:val="1"/>
+    </w:lvlOverride>
+    <w:lvlOverride w:ilvl="8">
+      <w:startOverride w:val="1"/>
+    </w:lvlOverride>
+  </w:num>
+  <w:num w:numId="6">
+    <w:abstractNumId w:val="2"/>
+    <w:lvlOverride w:ilvl="0">
+      <w:startOverride w:val="4"/>
+    </w:lvlOverride>
+    <w:lvlOverride w:ilvl="1">
+      <w:startOverride w:val="1"/>
+    </w:lvlOverride>
+    <w:lvlOverride w:ilvl="2">
+      <w:startOverride w:val="1"/>
+    </w:lvlOverride>
+    <w:lvlOverride w:ilvl="3">
+      <w:startOverride w:val="1"/>
+    </w:lvlOverride>
+    <w:lvlOverride w:ilvl="4">
+      <w:startOverride w:val="1"/>
+    </w:lvlOverride>
+    <w:lvlOverride w:ilvl="5">
+      <w:startOverride w:val="1"/>
+    </w:lvlOverride>
+    <w:lvlOverride w:ilvl="6">
+      <w:startOverride w:val="1"/>
+    </w:lvlOverride>
+    <w:lvlOverride w:ilvl="7">
+      <w:startOverride w:val="1"/>
+    </w:lvlOverride>
+    <w:lvlOverride w:ilvl="8">
+      <w:startOverride w:val="1"/>
+    </w:lvlOverride>
+  </w:num>
+  <w:num w:numId="7">
+    <w:abstractNumId w:val="2"/>
+    <w:lvlOverride w:ilvl="0">
+      <w:startOverride w:val="5"/>
+    </w:lvlOverride>
+    <w:lvlOverride w:ilvl="1">
+      <w:startOverride w:val="1"/>
+    </w:lvlOverride>
+    <w:lvlOverride w:ilvl="2">
+      <w:startOverride w:val="1"/>
+    </w:lvlOverride>
+    <w:lvlOverride w:ilvl="3">
+      <w:startOverride w:val="1"/>
+    </w:lvlOverride>
+    <w:lvlOverride w:ilvl="4">
+      <w:startOverride w:val="1"/>
+    </w:lvlOverride>
+    <w:lvlOverride w:ilvl="5">
+      <w:startOverride w:val="1"/>
+    </w:lvlOverride>
+    <w:lvlOverride w:ilvl="6">
+      <w:startOverride w:val="1"/>
+    </w:lvlOverride>
+    <w:lvlOverride w:ilvl="7">
+      <w:startOverride w:val="1"/>
+    </w:lvlOverride>
+    <w:lvlOverride w:ilvl="8">
+      <w:startOverride w:val="1"/>
+    </w:lvlOverride>
   </w:num>
 </w:numbering>
 </file>
@@ -1591,14 +1749,14 @@
     <w:link w:val="Heading1Char"/>
     <w:uiPriority w:val="9"/>
     <w:qFormat/>
-    <w:rsid w:val="00BF7B33"/>
+    <w:rsid w:val="00953F3B"/>
     <w:pPr>
       <w:keepNext/>
       <w:keepLines/>
       <w:numPr>
-        <w:numId w:val="1"/>
+        <w:numId w:val="3"/>
       </w:numPr>
-      <w:spacing w:before="240" w:after="0"/>
+      <w:spacing w:before="120" w:after="0" w:line="360" w:lineRule="auto"/>
       <w:jc w:val="center"/>
       <w:outlineLvl w:val="0"/>
     </w:pPr>
@@ -1617,15 +1775,15 @@
     <w:uiPriority w:val="9"/>
     <w:unhideWhenUsed/>
     <w:qFormat/>
-    <w:rsid w:val="00BF7B33"/>
+    <w:rsid w:val="00953F3B"/>
     <w:pPr>
       <w:keepNext/>
       <w:keepLines/>
       <w:numPr>
         <w:ilvl w:val="1"/>
-        <w:numId w:val="1"/>
+        <w:numId w:val="3"/>
       </w:numPr>
-      <w:spacing w:before="40" w:after="0"/>
+      <w:spacing w:before="120" w:after="0" w:line="360" w:lineRule="auto"/>
       <w:outlineLvl w:val="1"/>
     </w:pPr>
     <w:rPr>
@@ -1642,15 +1800,15 @@
     <w:uiPriority w:val="9"/>
     <w:unhideWhenUsed/>
     <w:qFormat/>
-    <w:rsid w:val="00BD205F"/>
+    <w:rsid w:val="00953F3B"/>
     <w:pPr>
       <w:keepNext/>
       <w:keepLines/>
       <w:numPr>
         <w:ilvl w:val="2"/>
-        <w:numId w:val="1"/>
+        <w:numId w:val="3"/>
       </w:numPr>
-      <w:spacing w:before="40" w:after="0"/>
+      <w:spacing w:before="120" w:after="0" w:line="360" w:lineRule="auto"/>
       <w:outlineLvl w:val="2"/>
     </w:pPr>
     <w:rPr>
@@ -1665,25 +1823,23 @@
     <w:next w:val="Normal"/>
     <w:link w:val="Heading4Char"/>
     <w:uiPriority w:val="9"/>
-    <w:semiHidden/>
     <w:unhideWhenUsed/>
     <w:qFormat/>
-    <w:rsid w:val="00DE671E"/>
+    <w:rsid w:val="00953F3B"/>
     <w:pPr>
       <w:keepNext/>
       <w:keepLines/>
       <w:numPr>
         <w:ilvl w:val="3"/>
-        <w:numId w:val="1"/>
+        <w:numId w:val="3"/>
       </w:numPr>
-      <w:spacing w:before="40" w:after="0"/>
+      <w:spacing w:before="120" w:after="0" w:line="360" w:lineRule="auto"/>
       <w:outlineLvl w:val="3"/>
     </w:pPr>
     <w:rPr>
-      <w:rFonts w:asciiTheme="majorHAnsi" w:eastAsiaTheme="majorEastAsia" w:hAnsiTheme="majorHAnsi" w:cstheme="majorBidi"/>
-      <w:i/>
+      <w:rFonts w:ascii="Times New Roman" w:eastAsiaTheme="majorEastAsia" w:hAnsi="Times New Roman" w:cstheme="majorBidi"/>
       <w:iCs/>
-      <w:color w:val="2F5496" w:themeColor="accent1" w:themeShade="BF"/>
+      <w:sz w:val="26"/>
     </w:rPr>
   </w:style>
   <w:style w:type="paragraph" w:styleId="Heading5">
@@ -1701,7 +1857,7 @@
       <w:keepLines/>
       <w:numPr>
         <w:ilvl w:val="4"/>
-        <w:numId w:val="1"/>
+        <w:numId w:val="3"/>
       </w:numPr>
       <w:spacing w:before="40" w:after="0"/>
       <w:outlineLvl w:val="4"/>
@@ -1726,7 +1882,7 @@
       <w:keepLines/>
       <w:numPr>
         <w:ilvl w:val="5"/>
-        <w:numId w:val="1"/>
+        <w:numId w:val="3"/>
       </w:numPr>
       <w:spacing w:before="40" w:after="0"/>
       <w:outlineLvl w:val="5"/>
@@ -1751,7 +1907,7 @@
       <w:keepLines/>
       <w:numPr>
         <w:ilvl w:val="6"/>
-        <w:numId w:val="1"/>
+        <w:numId w:val="3"/>
       </w:numPr>
       <w:spacing w:before="40" w:after="0"/>
       <w:outlineLvl w:val="6"/>
@@ -1778,7 +1934,7 @@
       <w:keepLines/>
       <w:numPr>
         <w:ilvl w:val="7"/>
-        <w:numId w:val="1"/>
+        <w:numId w:val="3"/>
       </w:numPr>
       <w:spacing w:before="40" w:after="0"/>
       <w:outlineLvl w:val="7"/>
@@ -1805,7 +1961,7 @@
       <w:keepLines/>
       <w:numPr>
         <w:ilvl w:val="8"/>
-        <w:numId w:val="1"/>
+        <w:numId w:val="3"/>
       </w:numPr>
       <w:spacing w:before="40" w:after="0"/>
       <w:outlineLvl w:val="8"/>
@@ -1851,7 +2007,7 @@
     <w:basedOn w:val="DefaultParagraphFont"/>
     <w:link w:val="Heading1"/>
     <w:uiPriority w:val="9"/>
-    <w:rsid w:val="00BF7B33"/>
+    <w:rsid w:val="00953F3B"/>
     <w:rPr>
       <w:rFonts w:ascii="Times New Roman" w:eastAsiaTheme="majorEastAsia" w:hAnsi="Times New Roman" w:cstheme="majorBidi"/>
       <w:b/>
@@ -1864,7 +2020,7 @@
     <w:basedOn w:val="DefaultParagraphFont"/>
     <w:link w:val="Heading2"/>
     <w:uiPriority w:val="9"/>
-    <w:rsid w:val="00BF7B33"/>
+    <w:rsid w:val="00953F3B"/>
     <w:rPr>
       <w:rFonts w:ascii="Times New Roman" w:eastAsiaTheme="majorEastAsia" w:hAnsi="Times New Roman" w:cstheme="majorBidi"/>
       <w:sz w:val="26"/>
@@ -1876,7 +2032,7 @@
     <w:basedOn w:val="DefaultParagraphFont"/>
     <w:link w:val="Heading3"/>
     <w:uiPriority w:val="9"/>
-    <w:rsid w:val="00BD205F"/>
+    <w:rsid w:val="00953F3B"/>
     <w:rPr>
       <w:rFonts w:ascii="Times New Roman" w:eastAsiaTheme="majorEastAsia" w:hAnsi="Times New Roman" w:cstheme="majorBidi"/>
       <w:sz w:val="26"/>
@@ -1888,13 +2044,11 @@
     <w:basedOn w:val="DefaultParagraphFont"/>
     <w:link w:val="Heading4"/>
     <w:uiPriority w:val="9"/>
-    <w:semiHidden/>
-    <w:rsid w:val="00DE671E"/>
+    <w:rsid w:val="00953F3B"/>
     <w:rPr>
-      <w:rFonts w:asciiTheme="majorHAnsi" w:eastAsiaTheme="majorEastAsia" w:hAnsiTheme="majorHAnsi" w:cstheme="majorBidi"/>
-      <w:i/>
+      <w:rFonts w:ascii="Times New Roman" w:eastAsiaTheme="majorEastAsia" w:hAnsi="Times New Roman" w:cstheme="majorBidi"/>
       <w:iCs/>
-      <w:color w:val="2F5496" w:themeColor="accent1" w:themeShade="BF"/>
+      <w:sz w:val="26"/>
     </w:rPr>
   </w:style>
   <w:style w:type="character" w:customStyle="1" w:styleId="Heading5Char">

</xml_diff>